<commit_message>
New Post + Added some Material to old blog
</commit_message>
<xml_diff>
--- a/_word/2020-05-23-Replies-To-Questions-On-AI-Ludditism.docx
+++ b/_word/2020-05-23-Replies-To-Questions-On-AI-Ludditism.docx
@@ -7,7 +7,7 @@
         <w:pStyle w:val="Heading1"/>
         <w:numPr>
           <w:ilvl w:val="0"/>
-          <w:numId w:val="5"/>
+          <w:numId w:val="6"/>
         </w:numPr>
         <w:bidi w:val="0"/>
         <w:spacing w:before="240" w:after="120"/>
@@ -58,7 +58,7 @@
         <w:pStyle w:val="Heading3"/>
         <w:numPr>
           <w:ilvl w:val="2"/>
-          <w:numId w:val="5"/>
+          <w:numId w:val="6"/>
         </w:numPr>
         <w:bidi w:val="0"/>
         <w:jc w:val="left"/>
@@ -220,7 +220,7 @@
         <w:pStyle w:val="Heading3"/>
         <w:numPr>
           <w:ilvl w:val="2"/>
-          <w:numId w:val="5"/>
+          <w:numId w:val="6"/>
         </w:numPr>
         <w:bidi w:val="0"/>
         <w:jc w:val="left"/>
@@ -772,7 +772,7 @@
         <w:pStyle w:val="Heading3"/>
         <w:numPr>
           <w:ilvl w:val="2"/>
-          <w:numId w:val="5"/>
+          <w:numId w:val="6"/>
         </w:numPr>
         <w:bidi w:val="0"/>
         <w:jc w:val="left"/>
@@ -876,7 +876,7 @@
         <w:pStyle w:val="Heading3"/>
         <w:numPr>
           <w:ilvl w:val="2"/>
-          <w:numId w:val="5"/>
+          <w:numId w:val="6"/>
         </w:numPr>
         <w:bidi w:val="0"/>
         <w:jc w:val="left"/>
@@ -962,7 +962,7 @@
         <w:pStyle w:val="TextBody"/>
         <w:numPr>
           <w:ilvl w:val="0"/>
-          <w:numId w:val="6"/>
+          <w:numId w:val="7"/>
         </w:numPr>
         <w:tabs>
           <w:tab w:val="clear" w:pos="709"/>
@@ -996,7 +996,7 @@
         <w:pStyle w:val="TextBody"/>
         <w:numPr>
           <w:ilvl w:val="0"/>
-          <w:numId w:val="6"/>
+          <w:numId w:val="7"/>
         </w:numPr>
         <w:tabs>
           <w:tab w:val="clear" w:pos="709"/>
@@ -1086,7 +1086,7 @@
         <w:pStyle w:val="TextBody"/>
         <w:numPr>
           <w:ilvl w:val="0"/>
-          <w:numId w:val="7"/>
+          <w:numId w:val="8"/>
         </w:numPr>
         <w:tabs>
           <w:tab w:val="clear" w:pos="709"/>
@@ -1113,40 +1113,6 @@
           <w:smallCaps w:val="false"/>
         </w:rPr>
         <w:t>AGI (Artificial General Intelligence) is a theoretical future where computers can learn any new task when presented to them like humans, is decades if not centuries away. Weak AI means a Computer needs to be programmed to perform one task, like detecting cavity in teeth or playing Atari games.</w:t>
-      </w:r>
-    </w:p>
-    <w:p>
-      <w:pPr>
-        <w:pStyle w:val="TextBody"/>
-        <w:numPr>
-          <w:ilvl w:val="0"/>
-          <w:numId w:val="8"/>
-        </w:numPr>
-        <w:tabs>
-          <w:tab w:val="clear" w:pos="709"/>
-          <w:tab w:val="left" w:pos="720" w:leader="none"/>
-        </w:tabs>
-        <w:bidi w:val="0"/>
-        <w:spacing w:before="0" w:after="0"/>
-        <w:ind w:left="720" w:hanging="283"/>
-        <w:jc w:val="left"/>
-        <w:rPr>
-          <w:b w:val="false"/>
-          <w:b w:val="false"/>
-          <w:i w:val="false"/>
-          <w:i w:val="false"/>
-          <w:caps w:val="false"/>
-          <w:smallCaps w:val="false"/>
-        </w:rPr>
-      </w:pPr>
-      <w:r>
-        <w:rPr>
-          <w:b w:val="false"/>
-          <w:i w:val="false"/>
-          <w:caps w:val="false"/>
-          <w:smallCaps w:val="false"/>
-        </w:rPr>
-        <w:t>Weak AI variant for problems like “1 + 1 + 1 … “ exists. That is simple mathematical expression parsing and evaluation. What Deepmind was trying to do was to use a Weak AI model generally used to look for features in language (LSTMs are the algorithm) to solve mathematical problems. All it tells is Weak AI algorithms to extract features on Natural Language cannot learn to solve Mathematical problem as of now.</w:t>
       </w:r>
     </w:p>
     <w:p>
@@ -1155,6 +1121,40 @@
         <w:numPr>
           <w:ilvl w:val="0"/>
           <w:numId w:val="9"/>
+        </w:numPr>
+        <w:tabs>
+          <w:tab w:val="clear" w:pos="709"/>
+          <w:tab w:val="left" w:pos="720" w:leader="none"/>
+        </w:tabs>
+        <w:bidi w:val="0"/>
+        <w:spacing w:before="0" w:after="0"/>
+        <w:ind w:left="720" w:hanging="283"/>
+        <w:jc w:val="left"/>
+        <w:rPr>
+          <w:b w:val="false"/>
+          <w:b w:val="false"/>
+          <w:i w:val="false"/>
+          <w:i w:val="false"/>
+          <w:caps w:val="false"/>
+          <w:smallCaps w:val="false"/>
+        </w:rPr>
+      </w:pPr>
+      <w:r>
+        <w:rPr>
+          <w:b w:val="false"/>
+          <w:i w:val="false"/>
+          <w:caps w:val="false"/>
+          <w:smallCaps w:val="false"/>
+        </w:rPr>
+        <w:t>Weak AI variant for problems like “1 + 1 + 1 … “ exists. That is simple mathematical expression parsing and evaluation. What Deepmind was trying to do was to use a Weak AI model generally used to look for features in language (LSTMs are the algorithm) to solve mathematical problems. All it tells is Weak AI algorithms to extract features on Natural Language cannot learn to solve Mathematical problem as of now.</w:t>
+      </w:r>
+    </w:p>
+    <w:p>
+      <w:pPr>
+        <w:pStyle w:val="TextBody"/>
+        <w:numPr>
+          <w:ilvl w:val="0"/>
+          <w:numId w:val="10"/>
         </w:numPr>
         <w:tabs>
           <w:tab w:val="clear" w:pos="709"/>
@@ -1228,7 +1228,7 @@
         <w:pStyle w:val="Heading3"/>
         <w:numPr>
           <w:ilvl w:val="2"/>
-          <w:numId w:val="4"/>
+          <w:numId w:val="5"/>
         </w:numPr>
         <w:rPr/>
       </w:pPr>
@@ -1317,7 +1317,7 @@
         <w:pStyle w:val="Heading3"/>
         <w:numPr>
           <w:ilvl w:val="2"/>
-          <w:numId w:val="4"/>
+          <w:numId w:val="5"/>
         </w:numPr>
         <w:rPr/>
       </w:pPr>
@@ -1425,7 +1425,7 @@
         <w:pStyle w:val="Heading3"/>
         <w:numPr>
           <w:ilvl w:val="2"/>
-          <w:numId w:val="4"/>
+          <w:numId w:val="5"/>
         </w:numPr>
         <w:rPr/>
       </w:pPr>
@@ -2107,7 +2107,7 @@
         <w:pStyle w:val="TextBody"/>
         <w:numPr>
           <w:ilvl w:val="0"/>
-          <w:numId w:val="10"/>
+          <w:numId w:val="11"/>
         </w:numPr>
         <w:tabs>
           <w:tab w:val="clear" w:pos="709"/>
@@ -2127,7 +2127,7 @@
         <w:pStyle w:val="TextBody"/>
         <w:numPr>
           <w:ilvl w:val="0"/>
-          <w:numId w:val="10"/>
+          <w:numId w:val="11"/>
         </w:numPr>
         <w:tabs>
           <w:tab w:val="clear" w:pos="709"/>
@@ -2147,7 +2147,7 @@
         <w:pStyle w:val="TextBody"/>
         <w:numPr>
           <w:ilvl w:val="0"/>
-          <w:numId w:val="10"/>
+          <w:numId w:val="11"/>
         </w:numPr>
         <w:tabs>
           <w:tab w:val="clear" w:pos="709"/>
@@ -2167,7 +2167,7 @@
         <w:pStyle w:val="TextBody"/>
         <w:numPr>
           <w:ilvl w:val="0"/>
-          <w:numId w:val="10"/>
+          <w:numId w:val="11"/>
         </w:numPr>
         <w:tabs>
           <w:tab w:val="clear" w:pos="709"/>
@@ -2207,7 +2207,7 @@
         <w:pStyle w:val="Heading3"/>
         <w:numPr>
           <w:ilvl w:val="2"/>
-          <w:numId w:val="3"/>
+          <w:numId w:val="4"/>
         </w:numPr>
         <w:rPr/>
       </w:pPr>
@@ -2281,7 +2281,7 @@
         <w:pStyle w:val="TextBody"/>
         <w:numPr>
           <w:ilvl w:val="0"/>
-          <w:numId w:val="11"/>
+          <w:numId w:val="12"/>
         </w:numPr>
         <w:tabs>
           <w:tab w:val="clear" w:pos="709"/>
@@ -2313,7 +2313,7 @@
         <w:pStyle w:val="TextBody"/>
         <w:numPr>
           <w:ilvl w:val="0"/>
-          <w:numId w:val="11"/>
+          <w:numId w:val="12"/>
         </w:numPr>
         <w:tabs>
           <w:tab w:val="clear" w:pos="709"/>
@@ -2549,7 +2549,7 @@
         <w:pStyle w:val="TextBody"/>
         <w:numPr>
           <w:ilvl w:val="0"/>
-          <w:numId w:val="12"/>
+          <w:numId w:val="13"/>
         </w:numPr>
         <w:tabs>
           <w:tab w:val="clear" w:pos="709"/>
@@ -2581,7 +2581,7 @@
         <w:pStyle w:val="TextBody"/>
         <w:numPr>
           <w:ilvl w:val="0"/>
-          <w:numId w:val="12"/>
+          <w:numId w:val="13"/>
         </w:numPr>
         <w:tabs>
           <w:tab w:val="clear" w:pos="709"/>
@@ -2614,7 +2614,7 @@
         <w:widowControl/>
         <w:numPr>
           <w:ilvl w:val="0"/>
-          <w:numId w:val="12"/>
+          <w:numId w:val="13"/>
         </w:numPr>
         <w:tabs>
           <w:tab w:val="clear" w:pos="709"/>
@@ -2650,7 +2650,7 @@
         <w:pStyle w:val="TextBody"/>
         <w:numPr>
           <w:ilvl w:val="0"/>
-          <w:numId w:val="13"/>
+          <w:numId w:val="14"/>
         </w:numPr>
         <w:tabs>
           <w:tab w:val="clear" w:pos="709"/>
@@ -2784,241 +2784,243 @@
         <w:pStyle w:val="Heading3"/>
         <w:numPr>
           <w:ilvl w:val="2"/>
+          <w:numId w:val="3"/>
+        </w:numPr>
+        <w:rPr/>
+      </w:pPr>
+      <w:r>
+        <w:rPr/>
+        <w:t>My answer to “Is it true that artificial intelligence will eat 70% jobs in India by 2025? I feel so much scared. My brother is in IT &amp; I am in the back office for livelihood.”</w:t>
+      </w:r>
+    </w:p>
+    <w:p>
+      <w:pPr>
+        <w:pStyle w:val="Normal"/>
+        <w:bidi w:val="0"/>
+        <w:jc w:val="left"/>
+        <w:rPr/>
+      </w:pPr>
+      <w:r>
+        <w:rPr/>
+      </w:r>
+    </w:p>
+    <w:p>
+      <w:pPr>
+        <w:pStyle w:val="Normal"/>
+        <w:bidi w:val="0"/>
+        <w:jc w:val="left"/>
+        <w:rPr/>
+      </w:pPr>
+      <w:r>
+        <w:rPr/>
+        <w:t xml:space="preserve">Originally answered here: </w:t>
+      </w:r>
+      <w:r>
+        <w:rPr>
+          <w:rStyle w:val="InternetLink"/>
+        </w:rPr>
+        <w:t>https://qr.ae/pN2YLH</w:t>
+      </w:r>
+    </w:p>
+    <w:p>
+      <w:pPr>
+        <w:pStyle w:val="Normal"/>
+        <w:bidi w:val="0"/>
+        <w:jc w:val="left"/>
+        <w:rPr/>
+      </w:pPr>
+      <w:r>
+        <w:rPr/>
+      </w:r>
+    </w:p>
+    <w:p>
+      <w:pPr>
+        <w:pStyle w:val="TextBody"/>
+        <w:bidi w:val="0"/>
+        <w:jc w:val="left"/>
+        <w:rPr/>
+      </w:pPr>
+      <w:r>
+        <w:rPr>
+          <w:b/>
+          <w:i w:val="false"/>
+          <w:caps w:val="false"/>
+          <w:smallCaps w:val="false"/>
+        </w:rPr>
+        <w:t xml:space="preserve">Opinion 1: </w:t>
+      </w:r>
+      <w:r>
+        <w:rPr>
+          <w:b w:val="false"/>
+          <w:i w:val="false"/>
+          <w:caps w:val="false"/>
+          <w:smallCaps w:val="false"/>
+        </w:rPr>
+        <w:t>I dont think 70% of the jobs right now will be automated by 2025. Maybe by 2035 I guess or even later. It’s too soon to worry.</w:t>
+      </w:r>
+    </w:p>
+    <w:p>
+      <w:pPr>
+        <w:pStyle w:val="TextBody"/>
+        <w:rPr/>
+      </w:pPr>
+      <w:r>
+        <w:rPr>
+          <w:b/>
+          <w:i w:val="false"/>
+          <w:caps w:val="false"/>
+          <w:smallCaps w:val="false"/>
+        </w:rPr>
+        <w:t>Opinion 2:</w:t>
+      </w:r>
+      <w:r>
+        <w:rPr>
+          <w:caps w:val="false"/>
+          <w:smallCaps w:val="false"/>
+        </w:rPr>
+        <w:t xml:space="preserve"> </w:t>
+      </w:r>
+      <w:r>
+        <w:rPr>
+          <w:b w:val="false"/>
+          <w:i w:val="false"/>
+          <w:caps w:val="false"/>
+          <w:smallCaps w:val="false"/>
+        </w:rPr>
+        <w:t>AI eating away 70% of the jobs (whenever that happens, say 2030) doesnt mean that 70% people will be unemployed. What a lot of scaremongers do not tell you is that “old jobs going away” doesn’t mean “No new jobs will be created”, causing the panic I can sense in your question. Also the change will not be quick like CoronaVirus pandemic, it will be gradual and will give you time to adapt. If you are worried that a Terminator army will one day come swooping over taking away our jobs, that day is maybe impossible or far far away in future and shouldn’t happen in your lifetime I guess. What at best will happen by 2030 according to me is AI being used as a tool in most jobs around the world just like Computers are right now. So you will have to take courses to adapt maybe to a new type of work profile where your work is aided by AI.</w:t>
+      </w:r>
+    </w:p>
+    <w:p>
+      <w:pPr>
+        <w:pStyle w:val="TextBody"/>
+        <w:rPr/>
+      </w:pPr>
+      <w:r>
+        <w:rPr>
+          <w:b/>
+          <w:i w:val="false"/>
+          <w:caps w:val="false"/>
+          <w:smallCaps w:val="false"/>
+        </w:rPr>
+        <w:t>Opinion 3:</w:t>
+      </w:r>
+      <w:r>
+        <w:rPr>
+          <w:caps w:val="false"/>
+          <w:smallCaps w:val="false"/>
+        </w:rPr>
+        <w:t xml:space="preserve"> </w:t>
+      </w:r>
+      <w:r>
+        <w:rPr>
+          <w:b w:val="false"/>
+          <w:i w:val="false"/>
+          <w:caps w:val="false"/>
+          <w:smallCaps w:val="false"/>
+        </w:rPr>
+        <w:t>The only thing constant in this world is “change”. Things will not be constant. Your job changes from year to year. Maybe you started working with a Windows system and then the company adapted to Linux and you just did fine. You are evolved as a human as pinnacle of life forms on Earth out of millions of years of life just to make sure you are sturdy enough to adapt to change. See, you have already lived through high pollution (guessing you live in a metropolitan in India) and 7 months of CoronaVirus, did you fear it and prepare for it when you were young ? No, and still you did fine. You might do just fine even if there is a sudden event like alien invasion and make a way for yourself, much better in a gradual change like adoption of AI, dont stress too much.</w:t>
+      </w:r>
+    </w:p>
+    <w:p>
+      <w:pPr>
+        <w:pStyle w:val="TextBody"/>
+        <w:rPr/>
+      </w:pPr>
+      <w:r>
+        <w:rPr>
+          <w:b/>
+          <w:i w:val="false"/>
+          <w:caps w:val="false"/>
+          <w:smallCaps w:val="false"/>
+        </w:rPr>
+        <w:t xml:space="preserve">Opinion 4: </w:t>
+      </w:r>
+      <w:r>
+        <w:rPr>
+          <w:b w:val="false"/>
+          <w:i w:val="false"/>
+          <w:caps w:val="false"/>
+          <w:smallCaps w:val="false"/>
+        </w:rPr>
+        <w:t>Do we work on the same jobs as our grandfathers did ? One of my grandparents was given a scholarship and a government job guarantee to study veterinary sciences. There was so much demand and not enough supply. Is there the same requirement for veterinary doctors today ? No. There is a requirement for something today and that is going to shift. Because humanity is growing at a super-exponential speed, jobs used to get redundant in a few generations for our ancestors, they will get redundant a few times in a human lifetime for millenials and future generations. That is the cost we pay for super fast internet speed and healthcare getting better by the day and cars that don't need to drive. However, none of these changes we see happening have brought massive unemployment, I don't think AI adoption will do that either.</w:t>
+      </w:r>
+    </w:p>
+    <w:p>
+      <w:pPr>
+        <w:pStyle w:val="TextBody"/>
+        <w:spacing w:before="0" w:after="0"/>
+        <w:rPr>
+          <w:b w:val="false"/>
+          <w:b w:val="false"/>
+          <w:i w:val="false"/>
+          <w:i w:val="false"/>
+          <w:caps w:val="false"/>
+          <w:smallCaps w:val="false"/>
+        </w:rPr>
+      </w:pPr>
+      <w:r>
+        <w:rPr>
+          <w:b w:val="false"/>
+          <w:i w:val="false"/>
+          <w:caps w:val="false"/>
+          <w:smallCaps w:val="false"/>
+        </w:rPr>
+        <w:t>Some big company stops using one BI solution (say X BI) and decides to switch to a competitor can create a decent job risk for someone working as an X BI expert (that’s the type of titles you see) in Indian IT firms. Think of AI as a similar risk, you can face maybe a small break at work at worse, but it wont just make number of jobs in market as Zero (or even scarce). How do you avoid these risks : A. Save, don't spend like crazy. B. Insure and build a safety net. C. Be ready to upskill and D. Build redundancy in income.</w:t>
+      </w:r>
+    </w:p>
+    <w:p>
+      <w:pPr>
+        <w:pStyle w:val="Normal"/>
+        <w:bidi w:val="0"/>
+        <w:jc w:val="left"/>
+        <w:rPr/>
+      </w:pPr>
+      <w:r>
+        <w:rPr/>
+      </w:r>
+    </w:p>
+    <w:p>
+      <w:pPr>
+        <w:pStyle w:val="Heading3"/>
+        <w:numPr>
+          <w:ilvl w:val="2"/>
           <w:numId w:val="2"/>
         </w:numPr>
         <w:rPr/>
       </w:pPr>
       <w:r>
         <w:rPr/>
-        <w:t>My answer to “Is it true that artificial intelligence will eat 70% jobs in India by 2025? I feel so much scared. My brother is in IT &amp; I am in the back office for livelihood.”</w:t>
-      </w:r>
-    </w:p>
-    <w:p>
-      <w:pPr>
-        <w:pStyle w:val="Normal"/>
-        <w:bidi w:val="0"/>
-        <w:jc w:val="left"/>
-        <w:rPr/>
-      </w:pPr>
-      <w:r>
-        <w:rPr/>
-      </w:r>
-    </w:p>
-    <w:p>
-      <w:pPr>
-        <w:pStyle w:val="Normal"/>
-        <w:bidi w:val="0"/>
-        <w:jc w:val="left"/>
-        <w:rPr/>
-      </w:pPr>
-      <w:r>
-        <w:rPr/>
-        <w:t xml:space="preserve">Originally answered here: </w:t>
+        <w:t>My answer to “Is it possible that the level of artificial intelligence we have today, be capable to manipulate humans and their behaviour?”</w:t>
+      </w:r>
+    </w:p>
+    <w:p>
+      <w:pPr>
+        <w:pStyle w:val="Normal"/>
+        <w:bidi w:val="0"/>
+        <w:jc w:val="left"/>
+        <w:rPr/>
+      </w:pPr>
+      <w:r>
+        <w:rPr/>
+      </w:r>
+    </w:p>
+    <w:p>
+      <w:pPr>
+        <w:pStyle w:val="Normal"/>
+        <w:bidi w:val="0"/>
+        <w:jc w:val="left"/>
+        <w:rPr/>
+      </w:pPr>
+      <w:r>
+        <w:rPr/>
+        <w:t xml:space="preserve">Originally answered here : </w:t>
       </w:r>
       <w:r>
         <w:rPr>
           <w:rStyle w:val="InternetLink"/>
         </w:rPr>
-        <w:t>https://qr.ae/pN2YLH</w:t>
-      </w:r>
-    </w:p>
-    <w:p>
-      <w:pPr>
-        <w:pStyle w:val="Normal"/>
-        <w:bidi w:val="0"/>
-        <w:jc w:val="left"/>
-        <w:rPr/>
-      </w:pPr>
-      <w:r>
-        <w:rPr/>
-      </w:r>
-    </w:p>
-    <w:p>
-      <w:pPr>
-        <w:pStyle w:val="TextBody"/>
-        <w:bidi w:val="0"/>
-        <w:jc w:val="left"/>
-        <w:rPr/>
-      </w:pPr>
-      <w:r>
-        <w:rPr>
-          <w:b/>
-          <w:i w:val="false"/>
-          <w:caps w:val="false"/>
-          <w:smallCaps w:val="false"/>
-        </w:rPr>
-        <w:t xml:space="preserve">Opinion 1: </w:t>
-      </w:r>
-      <w:r>
-        <w:rPr>
-          <w:b w:val="false"/>
-          <w:i w:val="false"/>
-          <w:caps w:val="false"/>
-          <w:smallCaps w:val="false"/>
-        </w:rPr>
-        <w:t>I dont think 70% of the jobs right now will be automated by 2025. Maybe by 2035 I guess or even later. It’s too soon to worry.</w:t>
-      </w:r>
-    </w:p>
-    <w:p>
-      <w:pPr>
-        <w:pStyle w:val="TextBody"/>
-        <w:rPr/>
-      </w:pPr>
-      <w:r>
-        <w:rPr>
-          <w:b/>
-          <w:i w:val="false"/>
-          <w:caps w:val="false"/>
-          <w:smallCaps w:val="false"/>
-        </w:rPr>
-        <w:t>Opinion 2:</w:t>
-      </w:r>
-      <w:r>
-        <w:rPr>
-          <w:caps w:val="false"/>
-          <w:smallCaps w:val="false"/>
-        </w:rPr>
-        <w:t xml:space="preserve"> </w:t>
-      </w:r>
-      <w:r>
-        <w:rPr>
-          <w:b w:val="false"/>
-          <w:i w:val="false"/>
-          <w:caps w:val="false"/>
-          <w:smallCaps w:val="false"/>
-        </w:rPr>
-        <w:t>AI eating away 70% of the jobs (whenever that happens, say 2030) doesnt mean that 70% people will be unemployed. What a lot of scaremongers do not tell you is that “old jobs going away” doesn’t mean “No new jobs will be created”, causing the panic I can sense in your question. Also the change will not be quick like CoronaVirus pandemic, it will be gradual and will give you time to adapt. If you are worried that a Terminator army will one day come swooping over taking away our jobs, that day is maybe impossible or far far away in future and shouldn’t happen in your lifetime I guess. What at best will happen by 2030 according to me is AI being used as a tool in most jobs around the world just like Computers are right now. So you will have to take courses to adapt maybe to a new type of work profile where your work is aided by AI.</w:t>
-      </w:r>
-    </w:p>
-    <w:p>
-      <w:pPr>
-        <w:pStyle w:val="TextBody"/>
-        <w:rPr/>
-      </w:pPr>
-      <w:r>
-        <w:rPr>
-          <w:b/>
-          <w:i w:val="false"/>
-          <w:caps w:val="false"/>
-          <w:smallCaps w:val="false"/>
-        </w:rPr>
-        <w:t>Opinion 3:</w:t>
-      </w:r>
-      <w:r>
-        <w:rPr>
-          <w:caps w:val="false"/>
-          <w:smallCaps w:val="false"/>
-        </w:rPr>
-        <w:t xml:space="preserve"> </w:t>
-      </w:r>
-      <w:r>
-        <w:rPr>
-          <w:b w:val="false"/>
-          <w:i w:val="false"/>
-          <w:caps w:val="false"/>
-          <w:smallCaps w:val="false"/>
-        </w:rPr>
-        <w:t>The only thing constant in this world is “change”. Things will not be constant. Your job changes from year to year. Maybe you started working with a Windows system and then the company adapted to Linux and you just did fine. You are evolved as a human as pinnacle of life forms on Earth out of millions of years of life just to make sure you are sturdy enough to adapt to change. See, you have already lived through high pollution (guessing you live in a metropolitan in India) and 7 months of CoronaVirus, did you fear it and prepare for it when you were young ? No, and still you did fine. You might do just fine even if there is a sudden event like alien invasion and make a way for yourself, much better in a gradual change like adoption of AI, dont stress too much.</w:t>
-      </w:r>
-    </w:p>
-    <w:p>
-      <w:pPr>
-        <w:pStyle w:val="TextBody"/>
-        <w:rPr/>
-      </w:pPr>
-      <w:r>
-        <w:rPr>
-          <w:b/>
-          <w:i w:val="false"/>
-          <w:caps w:val="false"/>
-          <w:smallCaps w:val="false"/>
-        </w:rPr>
-        <w:t xml:space="preserve">Opinion 4: </w:t>
-      </w:r>
-      <w:r>
-        <w:rPr>
-          <w:b w:val="false"/>
-          <w:i w:val="false"/>
-          <w:caps w:val="false"/>
-          <w:smallCaps w:val="false"/>
-        </w:rPr>
-        <w:t>Do we work on the same jobs as our grandfathers did ? One of my grandparents was given a scholarship and a government job guarantee to study veterinary sciences. There was so much demand and not enough supply. Is there the same requirement for veterinary doctors today ? No. There is a requirement for something today and that is going to shift. Because humanity is growing at a super-exponential speed, jobs used to get redundant in a few generations for our ancestors, they will get redundant a few times in a human lifetime for millenials and future generations. That is the cost we pay for super fast internet speed and healthcare getting better by the day and cars that don't need to drive. However, none of these changes we see happening have brought massive unemployment, I don't think AI adoption will do that either.</w:t>
-      </w:r>
-    </w:p>
-    <w:p>
-      <w:pPr>
-        <w:pStyle w:val="TextBody"/>
-        <w:spacing w:before="0" w:after="0"/>
-        <w:rPr>
-          <w:b w:val="false"/>
-          <w:b w:val="false"/>
-          <w:i w:val="false"/>
-          <w:i w:val="false"/>
-          <w:caps w:val="false"/>
-          <w:smallCaps w:val="false"/>
-        </w:rPr>
-      </w:pPr>
-      <w:r>
-        <w:rPr>
-          <w:b w:val="false"/>
-          <w:i w:val="false"/>
-          <w:caps w:val="false"/>
-          <w:smallCaps w:val="false"/>
-        </w:rPr>
-        <w:t>Some big company stops using one BI solution (say X BI) and decides to switch to a competitor can create a decent job risk for someone working as an X BI expert (that’s the type of titles you see) in Indian IT firms. Think of AI as a similar risk, you can face maybe a small break at work at worse, but it wont just make number of jobs in market as Zero (or even scarce). How do you avoid these risks : A. Save, don't spend like crazy. B. Insure and build a safety net. C. Be ready to upskill and D. Build redundancy in income.</w:t>
-      </w:r>
-    </w:p>
-    <w:p>
-      <w:pPr>
-        <w:pStyle w:val="Normal"/>
-        <w:bidi w:val="0"/>
-        <w:jc w:val="left"/>
-        <w:rPr/>
-      </w:pPr>
-      <w:r>
-        <w:rPr/>
-      </w:r>
-    </w:p>
-    <w:p>
-      <w:pPr>
-        <w:pStyle w:val="Heading3"/>
-        <w:rPr/>
-      </w:pPr>
-      <w:r>
-        <w:rPr/>
-        <w:t>My answer to “Is it possible that the level of artificial intelligence we have today, be capable to manipulate humans and their behaviour?”</w:t>
-      </w:r>
-    </w:p>
-    <w:p>
-      <w:pPr>
-        <w:pStyle w:val="Normal"/>
-        <w:bidi w:val="0"/>
-        <w:jc w:val="left"/>
-        <w:rPr/>
-      </w:pPr>
-      <w:r>
-        <w:rPr/>
-      </w:r>
-    </w:p>
-    <w:p>
-      <w:pPr>
-        <w:pStyle w:val="Normal"/>
-        <w:bidi w:val="0"/>
-        <w:jc w:val="left"/>
-        <w:rPr/>
-      </w:pPr>
-      <w:r>
-        <w:rPr/>
-        <w:t xml:space="preserve">Originally answered here : </w:t>
-      </w:r>
-      <w:hyperlink r:id="rId33">
-        <w:r>
-          <w:rPr>
-            <w:rStyle w:val="InternetLink"/>
-          </w:rPr>
-          <w:t>https://qr.ae/pN2a7U</w:t>
-        </w:r>
-      </w:hyperlink>
+        <w:t>https://qr.ae/pN2a7U</w:t>
+      </w:r>
     </w:p>
     <w:p>
       <w:pPr>
@@ -3047,7 +3049,7 @@
         </w:rPr>
         <w:t xml:space="preserve">AI algorithms (as of today) themselves are not capable enought to manipulate humans. So basically no AI algorithm can really by its own mind creep into social media and try influencing human behaviour. No Skynet yet, maybe for not a very long time in future. </w:t>
       </w:r>
-      <w:hyperlink r:id="rId34" w:tgtFrame="_blank">
+      <w:hyperlink r:id="rId32" w:tgtFrame="_blank">
         <w:r>
           <w:rPr>
             <w:rStyle w:val="InternetLink"/>
@@ -3080,7 +3082,7 @@
         </w:rPr>
         <w:t xml:space="preserve">However, what current AI algorithms can do is automate tasks that humans take a few seconds to do. Basically get a rough look at your web history and understand what are your general interests or looking at a video and keeping of track of what persons appeared in it or searching information related to a term in search engine. These are trivial tasks, but an AI algorithm performing them can vastly reduce effort for people who want to influence someone’s personal touch on issue. That is because a personal “nudge” can be given to a person on an issue (what baby diaper to buy, what car to buy or what party to vote for) only after processing a lot of information about them. What AI algorithms can enable is massive information processing about different people. </w:t>
       </w:r>
-      <w:hyperlink r:id="rId35" w:tgtFrame="_blank">
+      <w:hyperlink r:id="rId33" w:tgtFrame="_blank">
         <w:r>
           <w:rPr>
             <w:rStyle w:val="InternetLink"/>
@@ -3098,6 +3100,8 @@
         <w:pStyle w:val="TextBody"/>
         <w:rPr>
           <w:b w:val="false"/>
+          <w:b w:val="false"/>
+          <w:i w:val="false"/>
           <w:i w:val="false"/>
           <w:caps w:val="false"/>
           <w:smallCaps w:val="false"/>
@@ -3118,6 +3122,8 @@
         <w:pStyle w:val="TextBody"/>
         <w:rPr>
           <w:b w:val="false"/>
+          <w:b w:val="false"/>
+          <w:i w:val="false"/>
           <w:i w:val="false"/>
           <w:caps w:val="false"/>
           <w:smallCaps w:val="false"/>
@@ -3138,6 +3144,8 @@
         <w:pStyle w:val="TextBody"/>
         <w:rPr>
           <w:b w:val="false"/>
+          <w:b w:val="false"/>
+          <w:i w:val="false"/>
           <w:i w:val="false"/>
           <w:caps w:val="false"/>
           <w:smallCaps w:val="false"/>
@@ -3167,6 +3175,317 @@
           <w:smallCaps w:val="false"/>
         </w:rPr>
         <w:t>Note to self : Dont rewatch Black Mirror for the third time :-D .</w:t>
+      </w:r>
+    </w:p>
+    <w:p>
+      <w:pPr>
+        <w:pStyle w:val="Normal"/>
+        <w:bidi w:val="0"/>
+        <w:jc w:val="left"/>
+        <w:rPr/>
+      </w:pPr>
+      <w:r>
+        <w:rPr/>
+      </w:r>
+    </w:p>
+    <w:p>
+      <w:pPr>
+        <w:pStyle w:val="Heading3"/>
+        <w:rPr/>
+      </w:pPr>
+      <w:r>
+        <w:rPr/>
+        <w:t>My answer to “Will the 5G internet (or ASI) make this world a chaotic place?”</w:t>
+      </w:r>
+    </w:p>
+    <w:p>
+      <w:pPr>
+        <w:pStyle w:val="Normal"/>
+        <w:bidi w:val="0"/>
+        <w:jc w:val="left"/>
+        <w:rPr/>
+      </w:pPr>
+      <w:r>
+        <w:rPr/>
+        <w:t xml:space="preserve">Originally Answered here: </w:t>
+      </w:r>
+      <w:hyperlink r:id="rId35">
+        <w:r>
+          <w:rPr>
+            <w:rStyle w:val="InternetLink"/>
+          </w:rPr>
+          <w:t>https://qr.ae/pNCZvk</w:t>
+        </w:r>
+      </w:hyperlink>
+    </w:p>
+    <w:p>
+      <w:pPr>
+        <w:pStyle w:val="TextBody"/>
+        <w:bidi w:val="0"/>
+        <w:jc w:val="left"/>
+        <w:rPr>
+          <w:b w:val="false"/>
+          <w:i w:val="false"/>
+          <w:caps w:val="false"/>
+          <w:smallCaps w:val="false"/>
+        </w:rPr>
+      </w:pPr>
+      <w:r>
+        <w:rPr>
+          <w:b w:val="false"/>
+          <w:i w:val="false"/>
+          <w:caps w:val="false"/>
+          <w:smallCaps w:val="false"/>
+        </w:rPr>
+        <w:t>I assume the question is asked on the premise that with such humongous data speed available to each person, will society get out of control as hierarchy/order will be hard to maintain ? I dont foresee any other way 5G can harm, as its not going to be rolled out without tests.</w:t>
+      </w:r>
+    </w:p>
+    <w:p>
+      <w:pPr>
+        <w:pStyle w:val="TextBody"/>
+        <w:rPr>
+          <w:b w:val="false"/>
+          <w:i w:val="false"/>
+          <w:caps w:val="false"/>
+          <w:smallCaps w:val="false"/>
+        </w:rPr>
+      </w:pPr>
+      <w:r>
+        <w:rPr>
+          <w:b w:val="false"/>
+          <w:i w:val="false"/>
+          <w:caps w:val="false"/>
+          <w:smallCaps w:val="false"/>
+        </w:rPr>
+        <w:t>The correct theoretical answer to this is : We dont know. But probability of chaos prevailing due to 5G is quite very less given that humanity is quite tenacious. Why so ?</w:t>
+      </w:r>
+    </w:p>
+    <w:p>
+      <w:pPr>
+        <w:pStyle w:val="TextBody"/>
+        <w:widowControl/>
+        <w:ind w:left="24" w:right="0" w:hanging="0"/>
+        <w:rPr/>
+      </w:pPr>
+      <w:r>
+        <w:rPr>
+          <w:b w:val="false"/>
+          <w:i w:val="false"/>
+          <w:caps w:val="false"/>
+          <w:smallCaps w:val="false"/>
+        </w:rPr>
+        <w:t>You can think of human world as a very large self-organizing system. Any system which is isolated tends to have high entropy over time. I am not talking about the more popular thermodynamic entropy (</w:t>
+      </w:r>
+      <w:hyperlink r:id="rId36" w:tgtFrame="_blank">
+        <w:r>
+          <w:rPr>
+            <w:rStyle w:val="InternetLink"/>
+            <w:b w:val="false"/>
+            <w:i w:val="false"/>
+            <w:caps w:val="false"/>
+            <w:smallCaps w:val="false"/>
+          </w:rPr>
+          <w:t>Entropy (classical thermodynamics) - Wikipedia</w:t>
+        </w:r>
+      </w:hyperlink>
+    </w:p>
+    <w:p>
+      <w:pPr>
+        <w:pStyle w:val="TextBody"/>
+        <w:widowControl/>
+        <w:ind w:left="24" w:right="0" w:hanging="0"/>
+        <w:rPr/>
+      </w:pPr>
+      <w:r>
+        <w:rPr>
+          <w:b w:val="false"/>
+          <w:i w:val="false"/>
+          <w:caps w:val="false"/>
+          <w:smallCaps w:val="false"/>
+        </w:rPr>
+        <w:t xml:space="preserve">) here but the probabilistic concept of entropy </w:t>
+      </w:r>
+      <w:hyperlink r:id="rId37" w:tgtFrame="_blank">
+        <w:r>
+          <w:rPr>
+            <w:rStyle w:val="InternetLink"/>
+            <w:b w:val="false"/>
+            <w:i w:val="false"/>
+            <w:caps w:val="false"/>
+            <w:smallCaps w:val="false"/>
+          </w:rPr>
+          <w:t>Entropy (information theory) - Wikipedia</w:t>
+        </w:r>
+      </w:hyperlink>
+    </w:p>
+    <w:p>
+      <w:pPr>
+        <w:pStyle w:val="TextBody"/>
+        <w:rPr>
+          <w:b w:val="false"/>
+          <w:i w:val="false"/>
+          <w:caps w:val="false"/>
+          <w:smallCaps w:val="false"/>
+        </w:rPr>
+      </w:pPr>
+      <w:r>
+        <w:rPr>
+          <w:b w:val="false"/>
+          <w:i w:val="false"/>
+          <w:caps w:val="false"/>
+          <w:smallCaps w:val="false"/>
+        </w:rPr>
+        <w:t>which simply means that the more new variables you introduce into the system, the shock or surprise value of the system increases. Just by existing, humanity is creating new issues which can surprise and damage it. We are also adding more variables with the resources of Earth we consume or the human population increase. Also with every new technology we add into the system (AI / blockchain / 5G / Genetic Engineering), while you add a few ways for the system to grow, you add many more possible ways for the system to fail. A self-organizing system will either adapt or evolve around a new surprise to incorporate it. However, if the change is something that overwhelms its capacity to adapt or evolve, it will get destroyed. Such irreversible changes are called systemic risks.</w:t>
+      </w:r>
+    </w:p>
+    <w:p>
+      <w:pPr>
+        <w:pStyle w:val="TextBody"/>
+        <w:rPr>
+          <w:b w:val="false"/>
+          <w:i w:val="false"/>
+          <w:caps w:val="false"/>
+          <w:smallCaps w:val="false"/>
+        </w:rPr>
+      </w:pPr>
+      <w:r>
+        <w:rPr>
+          <w:b w:val="false"/>
+          <w:i w:val="false"/>
+          <w:caps w:val="false"/>
+          <w:smallCaps w:val="false"/>
+        </w:rPr>
+        <w:t xml:space="preserve">However, a technology like 5G </w:t>
+      </w:r>
+      <w:r>
+        <w:rPr>
+          <w:b w:val="false"/>
+          <w:i w:val="false"/>
+          <w:caps w:val="false"/>
+          <w:smallCaps w:val="false"/>
+        </w:rPr>
+        <w:t>(or ASI)</w:t>
+      </w:r>
+      <w:r>
+        <w:rPr>
+          <w:b w:val="false"/>
+          <w:i w:val="false"/>
+          <w:caps w:val="false"/>
+          <w:smallCaps w:val="false"/>
+        </w:rPr>
+        <w:t xml:space="preserve"> is not a systemic risk, that is 5G can be rolled out gradually and problems it causes can be addressed along the way. Humanity is a self-organizing system, so it will roll out a new technology incrementally and use active stability (tactical measures) to avoid pitfalls and not crash and burn when the technology is being introduced. In simpler terms, humans are adaptable and will slowly adapt to incremental technologies and circumstances. You can say the same for new technologies like genetics or AI. The only problems are systemic risks (like pandemics, say COVID19, or say asteroid hitting the Earth), which cannot be paused and will overwhelm the speed at which humans adapt. These can damage or destabilize system as a whole.</w:t>
+      </w:r>
+    </w:p>
+    <w:p>
+      <w:pPr>
+        <w:pStyle w:val="TextBody"/>
+        <w:rPr>
+          <w:b w:val="false"/>
+          <w:i w:val="false"/>
+          <w:caps w:val="false"/>
+          <w:smallCaps w:val="false"/>
+        </w:rPr>
+      </w:pPr>
+      <w:r>
+        <w:rPr>
+          <w:b w:val="false"/>
+          <w:i w:val="false"/>
+          <w:caps w:val="false"/>
+          <w:smallCaps w:val="false"/>
+        </w:rPr>
+        <w:t>Another path technology luddites suggest is to not take any risks at all, that is make surprise factor as zero from technology, invent no technology. That would essentially make the system implode as you are adding new issues and people all the time and society (and nature) can only bear as many people in its natural state. You need technology to adapt the society for good.</w:t>
+      </w:r>
+    </w:p>
+    <w:p>
+      <w:pPr>
+        <w:pStyle w:val="TextBody"/>
+        <w:rPr>
+          <w:b w:val="false"/>
+          <w:i w:val="false"/>
+          <w:caps w:val="false"/>
+          <w:smallCaps w:val="false"/>
+        </w:rPr>
+      </w:pPr>
+      <w:r>
+        <w:rPr>
+          <w:b w:val="false"/>
+          <w:i w:val="false"/>
+          <w:caps w:val="false"/>
+          <w:smallCaps w:val="false"/>
+        </w:rPr>
+        <w:t>Other people who propose restrictions on new technology actually believe in passive stability (plan everything beforehand and create regulations/controls to avoid failures). They are mostly wrong as they cannot imagine all possible scenarios and end up creating regulatory capture.</w:t>
+      </w:r>
+    </w:p>
+    <w:p>
+      <w:pPr>
+        <w:pStyle w:val="TextBody"/>
+        <w:rPr>
+          <w:b w:val="false"/>
+          <w:i w:val="false"/>
+          <w:caps w:val="false"/>
+          <w:smallCaps w:val="false"/>
+        </w:rPr>
+      </w:pPr>
+      <w:r>
+        <w:rPr>
+          <w:b w:val="false"/>
+          <w:i w:val="false"/>
+          <w:caps w:val="false"/>
+          <w:smallCaps w:val="false"/>
+        </w:rPr>
+        <w:t>Paraphrasing Jordan B Peterson from his book, “the path to progress lies in between stability and chaos”. Too much stability (not inventing new technology, too much restriction on thoughts and movements) will create chaos as system crashes under its own weight. 5G is a risk, but not a systemic risk.</w:t>
+      </w:r>
+    </w:p>
+    <w:p>
+      <w:pPr>
+        <w:pStyle w:val="TextBody"/>
+        <w:rPr>
+          <w:b w:val="false"/>
+          <w:i w:val="false"/>
+          <w:caps w:val="false"/>
+          <w:smallCaps w:val="false"/>
+        </w:rPr>
+      </w:pPr>
+      <w:r>
+        <w:rPr>
+          <w:b w:val="false"/>
+          <w:i w:val="false"/>
+          <w:caps w:val="false"/>
+          <w:smallCaps w:val="false"/>
+        </w:rPr>
+        <w:t>5G internet is an incremental change. There is no doubt about the fact it will introduce changes into the system, but you will always have the option to turn it off. With new information available, humans will realign and the humanity as a system can adapt or evolve, but its rare that humans will not be able to take it.</w:t>
+      </w:r>
+    </w:p>
+    <w:p>
+      <w:pPr>
+        <w:pStyle w:val="TextBody"/>
+        <w:spacing w:before="0" w:after="0"/>
+        <w:rPr>
+          <w:b w:val="false"/>
+          <w:i w:val="false"/>
+          <w:caps w:val="false"/>
+          <w:smallCaps w:val="false"/>
+        </w:rPr>
+      </w:pPr>
+      <w:r>
+        <w:rPr>
+          <w:b w:val="false"/>
+          <w:i w:val="false"/>
+          <w:caps w:val="false"/>
+          <w:smallCaps w:val="false"/>
+        </w:rPr>
+        <w:t>More practically, what changes did the transition from 3G to 4G bring ? You can kind of extend the arrow and predict what changes will 5G technology bring. More apps and more centralized data over the internet. A lot many things we cannot even imagine right now. That said, I personally find it hard to believe that faster internet can damage humanity. In many places, the data speed change between 3G and 4G is not even that high to notice and maybe even after 5G is rolled out, many people will get data speed of 4G levels only for a long time. So it might actually even turn out to be marketing gimmick in some circumstances.</w:t>
+      </w:r>
+    </w:p>
+    <w:p>
+      <w:pPr>
+        <w:pStyle w:val="Normal"/>
+        <w:bidi w:val="0"/>
+        <w:jc w:val="left"/>
+        <w:rPr/>
+      </w:pPr>
+      <w:r>
+        <w:rPr/>
       </w:r>
     </w:p>
     <w:p>
@@ -3660,114 +3979,206 @@
   <w:abstractNum w:abstractNumId="6">
     <w:lvl w:ilvl="0">
       <w:start w:val="1"/>
-      <w:numFmt w:val="decimal"/>
-      <w:lvlText w:val="%1."/>
-      <w:lvlJc w:val="left"/>
-      <w:pPr>
-        <w:tabs>
-          <w:tab w:val="num" w:pos="707"/>
-        </w:tabs>
-        <w:ind w:left="707" w:hanging="283"/>
+      <w:numFmt w:val="none"/>
+      <w:suff w:val="nothing"/>
+      <w:lvlText w:val=""/>
+      <w:lvlJc w:val="left"/>
+      <w:pPr>
+        <w:ind w:left="0" w:hanging="0"/>
       </w:pPr>
     </w:lvl>
     <w:lvl w:ilvl="1">
       <w:start w:val="1"/>
-      <w:numFmt w:val="decimal"/>
-      <w:lvlText w:val="%2."/>
-      <w:lvlJc w:val="left"/>
-      <w:pPr>
-        <w:tabs>
-          <w:tab w:val="num" w:pos="1414"/>
-        </w:tabs>
-        <w:ind w:left="1414" w:hanging="283"/>
+      <w:numFmt w:val="none"/>
+      <w:suff w:val="nothing"/>
+      <w:lvlText w:val=""/>
+      <w:lvlJc w:val="left"/>
+      <w:pPr>
+        <w:ind w:left="0" w:hanging="0"/>
       </w:pPr>
     </w:lvl>
     <w:lvl w:ilvl="2">
       <w:start w:val="1"/>
-      <w:numFmt w:val="decimal"/>
-      <w:lvlText w:val="%3."/>
-      <w:lvlJc w:val="left"/>
-      <w:pPr>
-        <w:tabs>
-          <w:tab w:val="num" w:pos="2121"/>
-        </w:tabs>
-        <w:ind w:left="2121" w:hanging="283"/>
+      <w:numFmt w:val="none"/>
+      <w:suff w:val="nothing"/>
+      <w:lvlText w:val=""/>
+      <w:lvlJc w:val="left"/>
+      <w:pPr>
+        <w:ind w:left="0" w:hanging="0"/>
       </w:pPr>
     </w:lvl>
     <w:lvl w:ilvl="3">
       <w:start w:val="1"/>
-      <w:numFmt w:val="decimal"/>
-      <w:lvlText w:val="%4."/>
-      <w:lvlJc w:val="left"/>
-      <w:pPr>
-        <w:tabs>
-          <w:tab w:val="num" w:pos="2828"/>
-        </w:tabs>
-        <w:ind w:left="2828" w:hanging="283"/>
+      <w:numFmt w:val="none"/>
+      <w:suff w:val="nothing"/>
+      <w:lvlText w:val=""/>
+      <w:lvlJc w:val="left"/>
+      <w:pPr>
+        <w:ind w:left="0" w:hanging="0"/>
       </w:pPr>
     </w:lvl>
     <w:lvl w:ilvl="4">
       <w:start w:val="1"/>
-      <w:numFmt w:val="decimal"/>
-      <w:lvlText w:val="%5."/>
-      <w:lvlJc w:val="left"/>
-      <w:pPr>
-        <w:tabs>
-          <w:tab w:val="num" w:pos="3535"/>
-        </w:tabs>
-        <w:ind w:left="3535" w:hanging="283"/>
+      <w:numFmt w:val="none"/>
+      <w:suff w:val="nothing"/>
+      <w:lvlText w:val=""/>
+      <w:lvlJc w:val="left"/>
+      <w:pPr>
+        <w:ind w:left="0" w:hanging="0"/>
       </w:pPr>
     </w:lvl>
     <w:lvl w:ilvl="5">
       <w:start w:val="1"/>
-      <w:numFmt w:val="decimal"/>
-      <w:lvlText w:val="%6."/>
-      <w:lvlJc w:val="left"/>
-      <w:pPr>
-        <w:tabs>
-          <w:tab w:val="num" w:pos="4242"/>
-        </w:tabs>
-        <w:ind w:left="4242" w:hanging="283"/>
+      <w:numFmt w:val="none"/>
+      <w:suff w:val="nothing"/>
+      <w:lvlText w:val=""/>
+      <w:lvlJc w:val="left"/>
+      <w:pPr>
+        <w:ind w:left="0" w:hanging="0"/>
       </w:pPr>
     </w:lvl>
     <w:lvl w:ilvl="6">
       <w:start w:val="1"/>
-      <w:numFmt w:val="decimal"/>
-      <w:lvlText w:val="%7."/>
-      <w:lvlJc w:val="left"/>
-      <w:pPr>
-        <w:tabs>
-          <w:tab w:val="num" w:pos="4949"/>
-        </w:tabs>
-        <w:ind w:left="4949" w:hanging="283"/>
+      <w:numFmt w:val="none"/>
+      <w:suff w:val="nothing"/>
+      <w:lvlText w:val=""/>
+      <w:lvlJc w:val="left"/>
+      <w:pPr>
+        <w:ind w:left="0" w:hanging="0"/>
       </w:pPr>
     </w:lvl>
     <w:lvl w:ilvl="7">
       <w:start w:val="1"/>
-      <w:numFmt w:val="decimal"/>
-      <w:lvlText w:val="%8."/>
-      <w:lvlJc w:val="left"/>
-      <w:pPr>
-        <w:tabs>
-          <w:tab w:val="num" w:pos="5656"/>
-        </w:tabs>
-        <w:ind w:left="5656" w:hanging="283"/>
+      <w:numFmt w:val="none"/>
+      <w:suff w:val="nothing"/>
+      <w:lvlText w:val=""/>
+      <w:lvlJc w:val="left"/>
+      <w:pPr>
+        <w:ind w:left="0" w:hanging="0"/>
       </w:pPr>
     </w:lvl>
     <w:lvl w:ilvl="8">
       <w:start w:val="1"/>
-      <w:numFmt w:val="decimal"/>
-      <w:lvlText w:val="%9."/>
-      <w:lvlJc w:val="left"/>
-      <w:pPr>
-        <w:tabs>
-          <w:tab w:val="num" w:pos="6363"/>
-        </w:tabs>
-        <w:ind w:left="6363" w:hanging="283"/>
+      <w:numFmt w:val="none"/>
+      <w:suff w:val="nothing"/>
+      <w:lvlText w:val=""/>
+      <w:lvlJc w:val="left"/>
+      <w:pPr>
+        <w:ind w:left="0" w:hanging="0"/>
       </w:pPr>
     </w:lvl>
   </w:abstractNum>
   <w:abstractNum w:abstractNumId="7">
+    <w:lvl w:ilvl="0">
+      <w:start w:val="1"/>
+      <w:numFmt w:val="decimal"/>
+      <w:lvlText w:val="%1."/>
+      <w:lvlJc w:val="left"/>
+      <w:pPr>
+        <w:tabs>
+          <w:tab w:val="num" w:pos="707"/>
+        </w:tabs>
+        <w:ind w:left="707" w:hanging="283"/>
+      </w:pPr>
+    </w:lvl>
+    <w:lvl w:ilvl="1">
+      <w:start w:val="1"/>
+      <w:numFmt w:val="decimal"/>
+      <w:lvlText w:val="%2."/>
+      <w:lvlJc w:val="left"/>
+      <w:pPr>
+        <w:tabs>
+          <w:tab w:val="num" w:pos="1414"/>
+        </w:tabs>
+        <w:ind w:left="1414" w:hanging="283"/>
+      </w:pPr>
+    </w:lvl>
+    <w:lvl w:ilvl="2">
+      <w:start w:val="1"/>
+      <w:numFmt w:val="decimal"/>
+      <w:lvlText w:val="%3."/>
+      <w:lvlJc w:val="left"/>
+      <w:pPr>
+        <w:tabs>
+          <w:tab w:val="num" w:pos="2121"/>
+        </w:tabs>
+        <w:ind w:left="2121" w:hanging="283"/>
+      </w:pPr>
+    </w:lvl>
+    <w:lvl w:ilvl="3">
+      <w:start w:val="1"/>
+      <w:numFmt w:val="decimal"/>
+      <w:lvlText w:val="%4."/>
+      <w:lvlJc w:val="left"/>
+      <w:pPr>
+        <w:tabs>
+          <w:tab w:val="num" w:pos="2828"/>
+        </w:tabs>
+        <w:ind w:left="2828" w:hanging="283"/>
+      </w:pPr>
+    </w:lvl>
+    <w:lvl w:ilvl="4">
+      <w:start w:val="1"/>
+      <w:numFmt w:val="decimal"/>
+      <w:lvlText w:val="%5."/>
+      <w:lvlJc w:val="left"/>
+      <w:pPr>
+        <w:tabs>
+          <w:tab w:val="num" w:pos="3535"/>
+        </w:tabs>
+        <w:ind w:left="3535" w:hanging="283"/>
+      </w:pPr>
+    </w:lvl>
+    <w:lvl w:ilvl="5">
+      <w:start w:val="1"/>
+      <w:numFmt w:val="decimal"/>
+      <w:lvlText w:val="%6."/>
+      <w:lvlJc w:val="left"/>
+      <w:pPr>
+        <w:tabs>
+          <w:tab w:val="num" w:pos="4242"/>
+        </w:tabs>
+        <w:ind w:left="4242" w:hanging="283"/>
+      </w:pPr>
+    </w:lvl>
+    <w:lvl w:ilvl="6">
+      <w:start w:val="1"/>
+      <w:numFmt w:val="decimal"/>
+      <w:lvlText w:val="%7."/>
+      <w:lvlJc w:val="left"/>
+      <w:pPr>
+        <w:tabs>
+          <w:tab w:val="num" w:pos="4949"/>
+        </w:tabs>
+        <w:ind w:left="4949" w:hanging="283"/>
+      </w:pPr>
+    </w:lvl>
+    <w:lvl w:ilvl="7">
+      <w:start w:val="1"/>
+      <w:numFmt w:val="decimal"/>
+      <w:lvlText w:val="%8."/>
+      <w:lvlJc w:val="left"/>
+      <w:pPr>
+        <w:tabs>
+          <w:tab w:val="num" w:pos="5656"/>
+        </w:tabs>
+        <w:ind w:left="5656" w:hanging="283"/>
+      </w:pPr>
+    </w:lvl>
+    <w:lvl w:ilvl="8">
+      <w:start w:val="1"/>
+      <w:numFmt w:val="decimal"/>
+      <w:lvlText w:val="%9."/>
+      <w:lvlJc w:val="left"/>
+      <w:pPr>
+        <w:tabs>
+          <w:tab w:val="num" w:pos="6363"/>
+        </w:tabs>
+        <w:ind w:left="6363" w:hanging="283"/>
+      </w:pPr>
+    </w:lvl>
+  </w:abstractNum>
+  <w:abstractNum w:abstractNumId="8">
     <w:lvl w:ilvl="0">
       <w:start w:val="1"/>
       <w:numFmt w:val="bullet"/>
@@ -3882,7 +4293,7 @@
       </w:pPr>
     </w:lvl>
   </w:abstractNum>
-  <w:abstractNum w:abstractNumId="8">
+  <w:abstractNum w:abstractNumId="9">
     <w:lvl w:ilvl="0">
       <w:start w:val="1"/>
       <w:numFmt w:val="bullet"/>
@@ -3997,7 +4408,7 @@
       </w:pPr>
     </w:lvl>
   </w:abstractNum>
-  <w:abstractNum w:abstractNumId="9">
+  <w:abstractNum w:abstractNumId="10">
     <w:lvl w:ilvl="0">
       <w:start w:val="1"/>
       <w:numFmt w:val="bullet"/>
@@ -4111,116 +4522,6 @@
       </w:pPr>
     </w:lvl>
   </w:abstractNum>
-  <w:abstractNum w:abstractNumId="10">
-    <w:lvl w:ilvl="0">
-      <w:start w:val="1"/>
-      <w:numFmt w:val="decimal"/>
-      <w:lvlText w:val="%1."/>
-      <w:lvlJc w:val="left"/>
-      <w:pPr>
-        <w:tabs>
-          <w:tab w:val="num" w:pos="707"/>
-        </w:tabs>
-        <w:ind w:left="707" w:hanging="283"/>
-      </w:pPr>
-    </w:lvl>
-    <w:lvl w:ilvl="1">
-      <w:start w:val="1"/>
-      <w:numFmt w:val="decimal"/>
-      <w:lvlText w:val="%2."/>
-      <w:lvlJc w:val="left"/>
-      <w:pPr>
-        <w:tabs>
-          <w:tab w:val="num" w:pos="1414"/>
-        </w:tabs>
-        <w:ind w:left="1414" w:hanging="283"/>
-      </w:pPr>
-    </w:lvl>
-    <w:lvl w:ilvl="2">
-      <w:start w:val="1"/>
-      <w:numFmt w:val="decimal"/>
-      <w:lvlText w:val="%3."/>
-      <w:lvlJc w:val="left"/>
-      <w:pPr>
-        <w:tabs>
-          <w:tab w:val="num" w:pos="2121"/>
-        </w:tabs>
-        <w:ind w:left="2121" w:hanging="283"/>
-      </w:pPr>
-    </w:lvl>
-    <w:lvl w:ilvl="3">
-      <w:start w:val="1"/>
-      <w:numFmt w:val="decimal"/>
-      <w:lvlText w:val="%4."/>
-      <w:lvlJc w:val="left"/>
-      <w:pPr>
-        <w:tabs>
-          <w:tab w:val="num" w:pos="2828"/>
-        </w:tabs>
-        <w:ind w:left="2828" w:hanging="283"/>
-      </w:pPr>
-    </w:lvl>
-    <w:lvl w:ilvl="4">
-      <w:start w:val="1"/>
-      <w:numFmt w:val="decimal"/>
-      <w:lvlText w:val="%5."/>
-      <w:lvlJc w:val="left"/>
-      <w:pPr>
-        <w:tabs>
-          <w:tab w:val="num" w:pos="3535"/>
-        </w:tabs>
-        <w:ind w:left="3535" w:hanging="283"/>
-      </w:pPr>
-    </w:lvl>
-    <w:lvl w:ilvl="5">
-      <w:start w:val="1"/>
-      <w:numFmt w:val="decimal"/>
-      <w:lvlText w:val="%6."/>
-      <w:lvlJc w:val="left"/>
-      <w:pPr>
-        <w:tabs>
-          <w:tab w:val="num" w:pos="4242"/>
-        </w:tabs>
-        <w:ind w:left="4242" w:hanging="283"/>
-      </w:pPr>
-    </w:lvl>
-    <w:lvl w:ilvl="6">
-      <w:start w:val="1"/>
-      <w:numFmt w:val="decimal"/>
-      <w:lvlText w:val="%7."/>
-      <w:lvlJc w:val="left"/>
-      <w:pPr>
-        <w:tabs>
-          <w:tab w:val="num" w:pos="4949"/>
-        </w:tabs>
-        <w:ind w:left="4949" w:hanging="283"/>
-      </w:pPr>
-    </w:lvl>
-    <w:lvl w:ilvl="7">
-      <w:start w:val="1"/>
-      <w:numFmt w:val="decimal"/>
-      <w:lvlText w:val="%8."/>
-      <w:lvlJc w:val="left"/>
-      <w:pPr>
-        <w:tabs>
-          <w:tab w:val="num" w:pos="5656"/>
-        </w:tabs>
-        <w:ind w:left="5656" w:hanging="283"/>
-      </w:pPr>
-    </w:lvl>
-    <w:lvl w:ilvl="8">
-      <w:start w:val="1"/>
-      <w:numFmt w:val="decimal"/>
-      <w:lvlText w:val="%9."/>
-      <w:lvlJc w:val="left"/>
-      <w:pPr>
-        <w:tabs>
-          <w:tab w:val="num" w:pos="6363"/>
-        </w:tabs>
-        <w:ind w:left="6363" w:hanging="283"/>
-      </w:pPr>
-    </w:lvl>
-  </w:abstractNum>
   <w:abstractNum w:abstractNumId="11">
     <w:lvl w:ilvl="0">
       <w:start w:val="1"/>
@@ -4442,6 +4743,116 @@
     </w:lvl>
   </w:abstractNum>
   <w:abstractNum w:abstractNumId="13">
+    <w:lvl w:ilvl="0">
+      <w:start w:val="1"/>
+      <w:numFmt w:val="decimal"/>
+      <w:lvlText w:val="%1."/>
+      <w:lvlJc w:val="left"/>
+      <w:pPr>
+        <w:tabs>
+          <w:tab w:val="num" w:pos="707"/>
+        </w:tabs>
+        <w:ind w:left="707" w:hanging="283"/>
+      </w:pPr>
+    </w:lvl>
+    <w:lvl w:ilvl="1">
+      <w:start w:val="1"/>
+      <w:numFmt w:val="decimal"/>
+      <w:lvlText w:val="%2."/>
+      <w:lvlJc w:val="left"/>
+      <w:pPr>
+        <w:tabs>
+          <w:tab w:val="num" w:pos="1414"/>
+        </w:tabs>
+        <w:ind w:left="1414" w:hanging="283"/>
+      </w:pPr>
+    </w:lvl>
+    <w:lvl w:ilvl="2">
+      <w:start w:val="1"/>
+      <w:numFmt w:val="decimal"/>
+      <w:lvlText w:val="%3."/>
+      <w:lvlJc w:val="left"/>
+      <w:pPr>
+        <w:tabs>
+          <w:tab w:val="num" w:pos="2121"/>
+        </w:tabs>
+        <w:ind w:left="2121" w:hanging="283"/>
+      </w:pPr>
+    </w:lvl>
+    <w:lvl w:ilvl="3">
+      <w:start w:val="1"/>
+      <w:numFmt w:val="decimal"/>
+      <w:lvlText w:val="%4."/>
+      <w:lvlJc w:val="left"/>
+      <w:pPr>
+        <w:tabs>
+          <w:tab w:val="num" w:pos="2828"/>
+        </w:tabs>
+        <w:ind w:left="2828" w:hanging="283"/>
+      </w:pPr>
+    </w:lvl>
+    <w:lvl w:ilvl="4">
+      <w:start w:val="1"/>
+      <w:numFmt w:val="decimal"/>
+      <w:lvlText w:val="%5."/>
+      <w:lvlJc w:val="left"/>
+      <w:pPr>
+        <w:tabs>
+          <w:tab w:val="num" w:pos="3535"/>
+        </w:tabs>
+        <w:ind w:left="3535" w:hanging="283"/>
+      </w:pPr>
+    </w:lvl>
+    <w:lvl w:ilvl="5">
+      <w:start w:val="1"/>
+      <w:numFmt w:val="decimal"/>
+      <w:lvlText w:val="%6."/>
+      <w:lvlJc w:val="left"/>
+      <w:pPr>
+        <w:tabs>
+          <w:tab w:val="num" w:pos="4242"/>
+        </w:tabs>
+        <w:ind w:left="4242" w:hanging="283"/>
+      </w:pPr>
+    </w:lvl>
+    <w:lvl w:ilvl="6">
+      <w:start w:val="1"/>
+      <w:numFmt w:val="decimal"/>
+      <w:lvlText w:val="%7."/>
+      <w:lvlJc w:val="left"/>
+      <w:pPr>
+        <w:tabs>
+          <w:tab w:val="num" w:pos="4949"/>
+        </w:tabs>
+        <w:ind w:left="4949" w:hanging="283"/>
+      </w:pPr>
+    </w:lvl>
+    <w:lvl w:ilvl="7">
+      <w:start w:val="1"/>
+      <w:numFmt w:val="decimal"/>
+      <w:lvlText w:val="%8."/>
+      <w:lvlJc w:val="left"/>
+      <w:pPr>
+        <w:tabs>
+          <w:tab w:val="num" w:pos="5656"/>
+        </w:tabs>
+        <w:ind w:left="5656" w:hanging="283"/>
+      </w:pPr>
+    </w:lvl>
+    <w:lvl w:ilvl="8">
+      <w:start w:val="1"/>
+      <w:numFmt w:val="decimal"/>
+      <w:lvlText w:val="%9."/>
+      <w:lvlJc w:val="left"/>
+      <w:pPr>
+        <w:tabs>
+          <w:tab w:val="num" w:pos="6363"/>
+        </w:tabs>
+        <w:ind w:left="6363" w:hanging="283"/>
+      </w:pPr>
+    </w:lvl>
+  </w:abstractNum>
+  <w:abstractNum w:abstractNumId="14">
     <w:lvl w:ilvl="0">
       <w:start w:val="3"/>
       <w:numFmt w:val="decimal"/>
@@ -4589,6 +5000,9 @@
   </w:num>
   <w:num w:numId="13">
     <w:abstractNumId w:val="13"/>
+  </w:num>
+  <w:num w:numId="14">
+    <w:abstractNumId w:val="14"/>
   </w:num>
 </w:numbering>
 </file>

</xml_diff>